<commit_message>
Added RLM Learning Visualizer.
</commit_message>
<xml_diff>
--- a/ExampleApps/CSharp/RetailPoC/RetailPoC/Retail POC How to.docx
+++ b/ExampleApps/CSharp/RetailPoC/RetailPoC/Retail POC How to.docx
@@ -1,6 +1,6 @@
 
 <file path=word/document.xml><?xml version="1.0" encoding="utf-8"?>
-<w:document xmlns:wpc="http://schemas.microsoft.com/office/word/2010/wordprocessingCanvas" xmlns:cx="http://schemas.microsoft.com/office/drawing/2014/chartex" xmlns:cx1="http://schemas.microsoft.com/office/drawing/2015/9/8/chartex" xmlns:cx2="http://schemas.microsoft.com/office/drawing/2015/10/21/chartex" xmlns:cx3="http://schemas.microsoft.com/office/drawing/2016/5/9/chartex" xmlns:cx4="http://schemas.microsoft.com/office/drawing/2016/5/10/chartex" xmlns:cx5="http://schemas.microsoft.com/office/drawing/2016/5/11/chartex" xmlns:cx6="http://schemas.microsoft.com/office/drawing/2016/5/12/chartex" xmlns:cx7="http://schemas.microsoft.com/office/drawing/2016/5/13/chartex" xmlns:cx8="http://schemas.microsoft.com/office/drawing/2016/5/14/chartex" xmlns:mc="http://schemas.openxmlformats.org/markup-compatibility/2006" xmlns:o="urn:schemas-microsoft-com:office:office" xmlns:r="http://schemas.openxmlformats.org/officeDocument/2006/relationships" xmlns:m="http://schemas.openxmlformats.org/officeDocument/2006/math" xmlns:v="urn:schemas-microsoft-com:vml" xmlns:wp14="http://schemas.microsoft.com/office/word/2010/wordprocessingDrawing" xmlns:wp="http://schemas.openxmlformats.org/drawingml/2006/wordprocessingDrawing" xmlns:w10="urn:schemas-microsoft-com:office:word" xmlns:w="http://schemas.openxmlformats.org/wordprocessingml/2006/main" xmlns:w14="http://schemas.microsoft.com/office/word/2010/wordml" xmlns:w15="http://schemas.microsoft.com/office/word/2012/wordml" xmlns:w16se="http://schemas.microsoft.com/office/word/2015/wordml/symex" xmlns:wpg="http://schemas.microsoft.com/office/word/2010/wordprocessingGroup" xmlns:wpi="http://schemas.microsoft.com/office/word/2010/wordprocessingInk" xmlns:wne="http://schemas.microsoft.com/office/word/2006/wordml" xmlns:wps="http://schemas.microsoft.com/office/word/2010/wordprocessingShape" mc:Ignorable="w14 w15 w16se wp14">
+<w:document xmlns:wpc="http://schemas.microsoft.com/office/word/2010/wordprocessingCanvas" xmlns:cx="http://schemas.microsoft.com/office/drawing/2014/chartex" xmlns:cx1="http://schemas.microsoft.com/office/drawing/2015/9/8/chartex" xmlns:cx2="http://schemas.microsoft.com/office/drawing/2015/10/21/chartex" xmlns:cx3="http://schemas.microsoft.com/office/drawing/2016/5/9/chartex" xmlns:cx4="http://schemas.microsoft.com/office/drawing/2016/5/10/chartex" xmlns:cx5="http://schemas.microsoft.com/office/drawing/2016/5/11/chartex" xmlns:cx6="http://schemas.microsoft.com/office/drawing/2016/5/12/chartex" xmlns:cx7="http://schemas.microsoft.com/office/drawing/2016/5/13/chartex" xmlns:cx8="http://schemas.microsoft.com/office/drawing/2016/5/14/chartex" xmlns:mc="http://schemas.openxmlformats.org/markup-compatibility/2006" xmlns:aink="http://schemas.microsoft.com/office/drawing/2016/ink" xmlns:o="urn:schemas-microsoft-com:office:office" xmlns:r="http://schemas.openxmlformats.org/officeDocument/2006/relationships" xmlns:m="http://schemas.openxmlformats.org/officeDocument/2006/math" xmlns:v="urn:schemas-microsoft-com:vml" xmlns:wp14="http://schemas.microsoft.com/office/word/2010/wordprocessingDrawing" xmlns:wp="http://schemas.openxmlformats.org/drawingml/2006/wordprocessingDrawing" xmlns:w10="urn:schemas-microsoft-com:office:word" xmlns:w="http://schemas.openxmlformats.org/wordprocessingml/2006/main" xmlns:w14="http://schemas.microsoft.com/office/word/2010/wordml" xmlns:w15="http://schemas.microsoft.com/office/word/2012/wordml" xmlns:w16se="http://schemas.microsoft.com/office/word/2015/wordml/symex" xmlns:wpg="http://schemas.microsoft.com/office/word/2010/wordprocessingGroup" xmlns:wpi="http://schemas.microsoft.com/office/word/2010/wordprocessingInk" xmlns:wne="http://schemas.microsoft.com/office/word/2006/wordml" xmlns:wps="http://schemas.microsoft.com/office/word/2010/wordprocessingShape" mc:Ignorable="w14 w15 w16se wp14">
   <w:body>
     <w:sdt>
       <w:sdtPr>
@@ -570,8 +570,9 @@
         <w:pStyle w:val="ListParagraph"/>
         <w:numPr>
           <w:ilvl w:val="0"/>
-          <w:numId w:val="32"/>
+          <w:numId w:val="33"/>
         </w:numPr>
+        <w:spacing w:line="256" w:lineRule="auto"/>
       </w:pPr>
       <w:r>
         <w:t>For you to be able to run the application, you will need the following:</w:t>
@@ -582,11 +583,12 @@
         <w:pStyle w:val="ListParagraph"/>
         <w:numPr>
           <w:ilvl w:val="1"/>
-          <w:numId w:val="32"/>
+          <w:numId w:val="33"/>
         </w:numPr>
-      </w:pPr>
-      <w:r>
-        <w:t>SQL Server</w:t>
+        <w:spacing w:line="256" w:lineRule="auto"/>
+      </w:pPr>
+      <w:r>
+        <w:t>Windows 64-bit</w:t>
       </w:r>
     </w:p>
     <w:p>
@@ -594,11 +596,12 @@
         <w:pStyle w:val="ListParagraph"/>
         <w:numPr>
           <w:ilvl w:val="1"/>
-          <w:numId w:val="32"/>
+          <w:numId w:val="33"/>
         </w:numPr>
-      </w:pPr>
-      <w:r>
-        <w:t>Python 3.5</w:t>
+        <w:spacing w:line="256" w:lineRule="auto"/>
+      </w:pPr>
+      <w:r>
+        <w:t>SQL Server</w:t>
       </w:r>
     </w:p>
     <w:p>
@@ -606,11 +609,12 @@
         <w:pStyle w:val="ListParagraph"/>
         <w:numPr>
           <w:ilvl w:val="1"/>
-          <w:numId w:val="32"/>
+          <w:numId w:val="33"/>
         </w:numPr>
-      </w:pPr>
-      <w:r>
-        <w:t>pypiwin32</w:t>
+        <w:spacing w:line="256" w:lineRule="auto"/>
+      </w:pPr>
+      <w:r>
+        <w:t>Python 3.5</w:t>
       </w:r>
     </w:p>
     <w:p>
@@ -618,22 +622,37 @@
         <w:pStyle w:val="ListParagraph"/>
         <w:numPr>
           <w:ilvl w:val="1"/>
-          <w:numId w:val="32"/>
+          <w:numId w:val="33"/>
         </w:numPr>
-      </w:pPr>
-      <w:proofErr w:type="spellStart"/>
-      <w:r>
-        <w:t>pythonnet</w:t>
-      </w:r>
-      <w:proofErr w:type="spellEnd"/>
+        <w:spacing w:line="256" w:lineRule="auto"/>
+      </w:pPr>
+      <w:r>
+        <w:t>pypiwin32</w:t>
+      </w:r>
     </w:p>
     <w:p>
       <w:pPr>
         <w:pStyle w:val="ListParagraph"/>
         <w:numPr>
           <w:ilvl w:val="1"/>
-          <w:numId w:val="32"/>
+          <w:numId w:val="33"/>
         </w:numPr>
+        <w:spacing w:line="256" w:lineRule="auto"/>
+      </w:pPr>
+      <w:proofErr w:type="spellStart"/>
+      <w:r>
+        <w:t>pythonnet</w:t>
+      </w:r>
+      <w:proofErr w:type="spellEnd"/>
+    </w:p>
+    <w:p>
+      <w:pPr>
+        <w:pStyle w:val="ListParagraph"/>
+        <w:numPr>
+          <w:ilvl w:val="1"/>
+          <w:numId w:val="33"/>
+        </w:numPr>
+        <w:spacing w:line="256" w:lineRule="auto"/>
       </w:pPr>
       <w:r>
         <w:t>Tensor Flow</w:t>
@@ -644,8 +663,9 @@
         <w:pStyle w:val="ListParagraph"/>
         <w:numPr>
           <w:ilvl w:val="0"/>
-          <w:numId w:val="32"/>
+          <w:numId w:val="33"/>
         </w:numPr>
+        <w:spacing w:line="256" w:lineRule="auto"/>
       </w:pPr>
       <w:r>
         <w:t>The last 3 components are installed by accessing the Python script folder through command prompt and entering the command pip install &lt;component&gt;</w:t>
@@ -661,10 +681,10 @@
           <w:lang w:eastAsia="en-US"/>
         </w:rPr>
         <w:drawing>
-          <wp:inline distT="0" distB="0" distL="0" distR="0" wp14:anchorId="764E1B24" wp14:editId="53D9E4BF">
+          <wp:inline distT="0" distB="0" distL="0" distR="0">
             <wp:extent cx="5200650" cy="390525"/>
             <wp:effectExtent l="0" t="0" r="0" b="9525"/>
-            <wp:docPr id="5" name="Picture 5"/>
+            <wp:docPr id="16" name="Picture 16"/>
             <wp:cNvGraphicFramePr>
               <a:graphicFrameLocks xmlns:a="http://schemas.openxmlformats.org/drawingml/2006/main" noChangeAspect="1"/>
             </wp:cNvGraphicFramePr>
@@ -672,16 +692,25 @@
               <a:graphicData uri="http://schemas.openxmlformats.org/drawingml/2006/picture">
                 <pic:pic xmlns:pic="http://schemas.openxmlformats.org/drawingml/2006/picture">
                   <pic:nvPicPr>
-                    <pic:cNvPr id="1" name=""/>
-                    <pic:cNvPicPr/>
+                    <pic:cNvPr id="0" name="Picture 5"/>
+                    <pic:cNvPicPr>
+                      <a:picLocks noChangeAspect="1" noChangeArrowheads="1"/>
+                    </pic:cNvPicPr>
                   </pic:nvPicPr>
                   <pic:blipFill>
-                    <a:blip r:embed="rId8"/>
+                    <a:blip r:embed="rId8">
+                      <a:extLst>
+                        <a:ext uri="{28A0092B-C50C-407E-A947-70E740481C1C}">
+                          <a14:useLocalDpi xmlns:a14="http://schemas.microsoft.com/office/drawing/2010/main" val="0"/>
+                        </a:ext>
+                      </a:extLst>
+                    </a:blip>
+                    <a:srcRect/>
                     <a:stretch>
                       <a:fillRect/>
                     </a:stretch>
                   </pic:blipFill>
-                  <pic:spPr>
+                  <pic:spPr bwMode="auto">
                     <a:xfrm>
                       <a:off x="0" y="0"/>
                       <a:ext cx="5200650" cy="390525"/>
@@ -689,6 +718,10 @@
                     <a:prstGeom prst="rect">
                       <a:avLst/>
                     </a:prstGeom>
+                    <a:noFill/>
+                    <a:ln>
+                      <a:noFill/>
+                    </a:ln>
                   </pic:spPr>
                 </pic:pic>
               </a:graphicData>
@@ -702,8 +735,9 @@
         <w:pStyle w:val="ListParagraph"/>
         <w:numPr>
           <w:ilvl w:val="0"/>
-          <w:numId w:val="32"/>
+          <w:numId w:val="33"/>
         </w:numPr>
+        <w:spacing w:line="256" w:lineRule="auto"/>
       </w:pPr>
       <w:r>
         <w:t>By default, the SQL Connection strings are configured to your local SQL Server and uses integrated security. In the event that you are not, you can setup the connection strings through the ConfigFileManager.py File.</w:t>
@@ -714,43 +748,13 @@
         <w:pStyle w:val="ListParagraph"/>
         <w:numPr>
           <w:ilvl w:val="0"/>
-          <w:numId w:val="32"/>
+          <w:numId w:val="33"/>
         </w:numPr>
-      </w:pPr>
-      <w:bookmarkStart w:id="0" w:name="_GoBack"/>
-      <w:bookmarkEnd w:id="0"/>
-      <w:r>
-        <w:t>This application relies on your registry to find python. If it’s not installed or you’re using a portable version, w</w:t>
-      </w:r>
-      <w:r>
-        <w:t>e will also need to copy the app config</w:t>
-      </w:r>
-      <w:r>
-        <w:t xml:space="preserve"> manually</w:t>
-      </w:r>
-      <w:r>
-        <w:t xml:space="preserve">, </w:t>
-      </w:r>
-      <w:r>
-        <w:t xml:space="preserve">located at the project directory, </w:t>
-      </w:r>
-      <w:r>
-        <w:t xml:space="preserve">shown below, to the Python directory, usually at </w:t>
-      </w:r>
-      <w:r>
-        <w:t>C:\Users\</w:t>
-      </w:r>
-      <w:r>
-        <w:t>youUserName</w:t>
-      </w:r>
-      <w:r>
-        <w:t>\AppData\Local\Programs\Python\Python35</w:t>
-      </w:r>
-    </w:p>
-    <w:p>
-      <w:pPr>
-        <w:pStyle w:val="ListParagraph"/>
-      </w:pPr>
+        <w:spacing w:line="256" w:lineRule="auto"/>
+      </w:pPr>
+      <w:r>
+        <w:t>This application relies on your registry to find python. If it’s not installed or you’re using a portable version, we will also need to copy the app config manually, located at the project directory, shown below, to the Python directory, usually at C:\Users\youUserName\AppData\Local\Programs\Python\Python35</w:t>
+      </w:r>
     </w:p>
     <w:p>
       <w:pPr>
@@ -762,18 +766,16 @@
           <w:lang w:eastAsia="en-US"/>
         </w:rPr>
         <w:drawing>
-          <wp:inline distT="0" distB="0" distL="0" distR="0" wp14:anchorId="4D76FBB9" wp14:editId="574F9DD2">
-            <wp:extent cx="5457825" cy="200025"/>
-            <wp:effectExtent l="76200" t="76200" r="142875" b="142875"/>
-            <wp:docPr id="7" name="Picture 7"/>
-            <wp:cNvGraphicFramePr>
-              <a:graphicFrameLocks xmlns:a="http://schemas.openxmlformats.org/drawingml/2006/main" noChangeAspect="1"/>
-            </wp:cNvGraphicFramePr>
+          <wp:inline distT="0" distB="0" distL="0" distR="0">
+            <wp:extent cx="5629275" cy="381000"/>
+            <wp:effectExtent l="76200" t="76200" r="142875" b="0"/>
+            <wp:docPr id="15" name="Picture 15"/>
+            <wp:cNvGraphicFramePr/>
             <a:graphic xmlns:a="http://schemas.openxmlformats.org/drawingml/2006/main">
               <a:graphicData uri="http://schemas.openxmlformats.org/drawingml/2006/picture">
                 <pic:pic xmlns:pic="http://schemas.openxmlformats.org/drawingml/2006/picture">
                   <pic:nvPicPr>
-                    <pic:cNvPr id="1" name=""/>
+                    <pic:cNvPr id="7" name="Picture 7"/>
                     <pic:cNvPicPr/>
                   </pic:nvPicPr>
                   <pic:blipFill>
@@ -815,15 +817,11 @@
     <w:p>
       <w:pPr>
         <w:pStyle w:val="ListParagraph"/>
-      </w:pPr>
-    </w:p>
-    <w:p>
-      <w:pPr>
-        <w:pStyle w:val="ListParagraph"/>
         <w:numPr>
           <w:ilvl w:val="0"/>
-          <w:numId w:val="32"/>
+          <w:numId w:val="33"/>
         </w:numPr>
+        <w:spacing w:line="256" w:lineRule="auto"/>
       </w:pPr>
       <w:r>
         <w:t>Once the above steps are done, rebuild the code.</w:t>
@@ -834,8 +832,9 @@
         <w:pStyle w:val="ListParagraph"/>
         <w:numPr>
           <w:ilvl w:val="0"/>
-          <w:numId w:val="32"/>
+          <w:numId w:val="33"/>
         </w:numPr>
+        <w:spacing w:line="256" w:lineRule="auto"/>
       </w:pPr>
       <w:r>
         <w:t>You can find 2 components for the App</w:t>
@@ -846,8 +845,9 @@
         <w:pStyle w:val="ListParagraph"/>
         <w:numPr>
           <w:ilvl w:val="1"/>
-          <w:numId w:val="32"/>
+          <w:numId w:val="33"/>
         </w:numPr>
+        <w:spacing w:line="256" w:lineRule="auto"/>
       </w:pPr>
       <w:r>
         <w:t>The C# One for the RLM (This is needed by the python Tensor Flow App)</w:t>
@@ -858,8 +858,9 @@
         <w:pStyle w:val="ListParagraph"/>
         <w:numPr>
           <w:ilvl w:val="1"/>
-          <w:numId w:val="32"/>
+          <w:numId w:val="33"/>
         </w:numPr>
+        <w:spacing w:line="256" w:lineRule="auto"/>
       </w:pPr>
       <w:r>
         <w:t>The Python one for Tensor Flow</w:t>
@@ -870,8 +871,9 @@
         <w:pStyle w:val="ListParagraph"/>
         <w:numPr>
           <w:ilvl w:val="2"/>
-          <w:numId w:val="32"/>
+          <w:numId w:val="33"/>
         </w:numPr>
+        <w:spacing w:line="256" w:lineRule="auto"/>
       </w:pPr>
       <w:r>
         <w:t>The goal is to be able to compare both engines seamlessly</w:t>
@@ -882,8 +884,9 @@
         <w:pStyle w:val="ListParagraph"/>
         <w:numPr>
           <w:ilvl w:val="0"/>
-          <w:numId w:val="32"/>
+          <w:numId w:val="33"/>
         </w:numPr>
+        <w:spacing w:line="256" w:lineRule="auto"/>
       </w:pPr>
       <w:r>
         <w:t xml:space="preserve">The </w:t>
@@ -901,16 +904,97 @@
         <w:t>ExampleApps</w:t>
       </w:r>
       <w:proofErr w:type="spellEnd"/>
+    </w:p>
+    <w:p>
+      <w:pPr>
+        <w:pStyle w:val="ListParagraph"/>
+        <w:numPr>
+          <w:ilvl w:val="1"/>
+          <w:numId w:val="33"/>
+        </w:numPr>
+        <w:spacing w:line="256" w:lineRule="auto"/>
+      </w:pPr>
+      <w:r>
+        <w:t xml:space="preserve">By default, this doesn’t copy the settings you set on ConfigFileManager.py mentioned on step 3. If you are going to use this app to test just the RLM, you will need to configure </w:t>
+      </w:r>
+      <w:proofErr w:type="gramStart"/>
+      <w:r>
+        <w:t>it’s</w:t>
+      </w:r>
+      <w:proofErr w:type="gramEnd"/>
+      <w:r>
+        <w:t xml:space="preserve"> connection strings via the app config file.</w:t>
+      </w:r>
+    </w:p>
+    <w:p>
+      <w:pPr>
+        <w:pStyle w:val="ListParagraph"/>
+        <w:ind w:left="1440"/>
+      </w:pPr>
+      <w:r>
+        <w:rPr>
+          <w:noProof/>
+        </w:rPr>
+        <w:drawing>
+          <wp:inline distT="0" distB="0" distL="0" distR="0">
+            <wp:extent cx="2362200" cy="1733550"/>
+            <wp:effectExtent l="76200" t="76200" r="133350" b="76200"/>
+            <wp:docPr id="14" name="Picture 14"/>
+            <wp:cNvGraphicFramePr/>
+            <a:graphic xmlns:a="http://schemas.openxmlformats.org/drawingml/2006/main">
+              <a:graphicData uri="http://schemas.openxmlformats.org/drawingml/2006/picture">
+                <pic:pic xmlns:pic="http://schemas.openxmlformats.org/drawingml/2006/picture">
+                  <pic:nvPicPr>
+                    <pic:cNvPr id="9" name="Picture 9"/>
+                    <pic:cNvPicPr/>
+                  </pic:nvPicPr>
+                  <pic:blipFill>
+                    <a:blip r:embed="rId10"/>
+                    <a:stretch>
+                      <a:fillRect/>
+                    </a:stretch>
+                  </pic:blipFill>
+                  <pic:spPr>
+                    <a:xfrm>
+                      <a:off x="0" y="0"/>
+                      <a:ext cx="2190750" cy="1552575"/>
+                    </a:xfrm>
+                    <a:prstGeom prst="rect">
+                      <a:avLst/>
+                    </a:prstGeom>
+                    <a:ln w="38100" cap="sq">
+                      <a:solidFill>
+                        <a:srgbClr val="000000"/>
+                      </a:solidFill>
+                      <a:prstDash val="solid"/>
+                      <a:miter lim="800000"/>
+                    </a:ln>
+                    <a:effectLst>
+                      <a:outerShdw blurRad="50800" dist="38100" dir="2700000" algn="tl" rotWithShape="0">
+                        <a:srgbClr val="000000">
+                          <a:alpha val="43000"/>
+                        </a:srgbClr>
+                      </a:outerShdw>
+                    </a:effectLst>
+                  </pic:spPr>
+                </pic:pic>
+              </a:graphicData>
+            </a:graphic>
+          </wp:inline>
+        </w:drawing>
+      </w:r>
     </w:p>
     <w:p>
       <w:pPr>
         <w:pStyle w:val="ListParagraph"/>
         <w:numPr>
           <w:ilvl w:val="0"/>
-          <w:numId w:val="32"/>
+          <w:numId w:val="33"/>
         </w:numPr>
-      </w:pPr>
-      <w:r>
+        <w:spacing w:line="256" w:lineRule="auto"/>
+      </w:pPr>
+      <w:r>
+        <w:lastRenderedPageBreak/>
         <w:t xml:space="preserve">The </w:t>
       </w:r>
       <w:proofErr w:type="spellStart"/>
@@ -935,12 +1019,18 @@
         <w:pStyle w:val="ListParagraph"/>
         <w:numPr>
           <w:ilvl w:val="0"/>
-          <w:numId w:val="32"/>
+          <w:numId w:val="33"/>
         </w:numPr>
+        <w:spacing w:line="256" w:lineRule="auto"/>
       </w:pPr>
       <w:r>
         <w:t>You will need to set any of the 2 as startup project to run them.</w:t>
       </w:r>
+    </w:p>
+    <w:p>
+      <w:pPr>
+        <w:pStyle w:val="Heading1"/>
+      </w:pPr>
     </w:p>
     <w:p>
       <w:pPr>
@@ -960,6 +1050,8 @@
       <w:pPr>
         <w:pStyle w:val="Heading1"/>
       </w:pPr>
+      <w:bookmarkStart w:id="0" w:name="_GoBack"/>
+      <w:bookmarkEnd w:id="0"/>
       <w:r>
         <w:lastRenderedPageBreak/>
         <w:t>Parts of the Main Screen</w:t>
@@ -991,7 +1083,7 @@
                     <pic:cNvPicPr/>
                   </pic:nvPicPr>
                   <pic:blipFill>
-                    <a:blip r:embed="rId10"/>
+                    <a:blip r:embed="rId11"/>
                     <a:stretch>
                       <a:fillRect/>
                     </a:stretch>
@@ -1312,7 +1404,7 @@
                     <pic:cNvPicPr/>
                   </pic:nvPicPr>
                   <pic:blipFill>
-                    <a:blip r:embed="rId11"/>
+                    <a:blip r:embed="rId12"/>
                     <a:stretch>
                       <a:fillRect/>
                     </a:stretch>
@@ -1562,7 +1654,7 @@
                     <pic:cNvPicPr/>
                   </pic:nvPicPr>
                   <pic:blipFill>
-                    <a:blip r:embed="rId12"/>
+                    <a:blip r:embed="rId13"/>
                     <a:stretch>
                       <a:fillRect/>
                     </a:stretch>
@@ -1614,7 +1706,7 @@
       <w:pPr>
         <w:pStyle w:val="ListParagraph"/>
         <w:sectPr>
-          <w:headerReference w:type="default" r:id="rId13"/>
+          <w:headerReference w:type="default" r:id="rId14"/>
           <w:pgSz w:w="12240" w:h="15840"/>
           <w:pgMar w:top="1440" w:right="1440" w:bottom="1440" w:left="1440" w:header="720" w:footer="720" w:gutter="0"/>
           <w:pgNumType w:start="0"/>
@@ -1644,7 +1736,7 @@
                     <pic:cNvPicPr/>
                   </pic:nvPicPr>
                   <pic:blipFill>
-                    <a:blip r:embed="rId14"/>
+                    <a:blip r:embed="rId15"/>
                     <a:stretch>
                       <a:fillRect/>
                     </a:stretch>
@@ -1779,7 +1871,7 @@
                     <pic:cNvPicPr/>
                   </pic:nvPicPr>
                   <pic:blipFill>
-                    <a:blip r:embed="rId15"/>
+                    <a:blip r:embed="rId16"/>
                     <a:stretch>
                       <a:fillRect/>
                     </a:stretch>
@@ -1945,7 +2037,7 @@
                     <pic:cNvPicPr/>
                   </pic:nvPicPr>
                   <pic:blipFill>
-                    <a:blip r:embed="rId16"/>
+                    <a:blip r:embed="rId17"/>
                     <a:stretch>
                       <a:fillRect/>
                     </a:stretch>
@@ -2134,7 +2226,7 @@
                     <pic:cNvPicPr/>
                   </pic:nvPicPr>
                   <pic:blipFill>
-                    <a:blip r:embed="rId17"/>
+                    <a:blip r:embed="rId18"/>
                     <a:stretch>
                       <a:fillRect/>
                     </a:stretch>
@@ -2182,7 +2274,7 @@
 </file>
 
 <file path=word/endnotes.xml><?xml version="1.0" encoding="utf-8"?>
-<w:endnotes xmlns:wpc="http://schemas.microsoft.com/office/word/2010/wordprocessingCanvas" xmlns:cx="http://schemas.microsoft.com/office/drawing/2014/chartex" xmlns:cx1="http://schemas.microsoft.com/office/drawing/2015/9/8/chartex" xmlns:cx2="http://schemas.microsoft.com/office/drawing/2015/10/21/chartex" xmlns:cx3="http://schemas.microsoft.com/office/drawing/2016/5/9/chartex" xmlns:cx4="http://schemas.microsoft.com/office/drawing/2016/5/10/chartex" xmlns:cx5="http://schemas.microsoft.com/office/drawing/2016/5/11/chartex" xmlns:cx6="http://schemas.microsoft.com/office/drawing/2016/5/12/chartex" xmlns:cx7="http://schemas.microsoft.com/office/drawing/2016/5/13/chartex" xmlns:cx8="http://schemas.microsoft.com/office/drawing/2016/5/14/chartex" xmlns:mc="http://schemas.openxmlformats.org/markup-compatibility/2006" xmlns:o="urn:schemas-microsoft-com:office:office" xmlns:r="http://schemas.openxmlformats.org/officeDocument/2006/relationships" xmlns:m="http://schemas.openxmlformats.org/officeDocument/2006/math" xmlns:v="urn:schemas-microsoft-com:vml" xmlns:wp14="http://schemas.microsoft.com/office/word/2010/wordprocessingDrawing" xmlns:wp="http://schemas.openxmlformats.org/drawingml/2006/wordprocessingDrawing" xmlns:w10="urn:schemas-microsoft-com:office:word" xmlns:w="http://schemas.openxmlformats.org/wordprocessingml/2006/main" xmlns:w14="http://schemas.microsoft.com/office/word/2010/wordml" xmlns:w15="http://schemas.microsoft.com/office/word/2012/wordml" xmlns:w16se="http://schemas.microsoft.com/office/word/2015/wordml/symex" xmlns:wpg="http://schemas.microsoft.com/office/word/2010/wordprocessingGroup" xmlns:wpi="http://schemas.microsoft.com/office/word/2010/wordprocessingInk" xmlns:wne="http://schemas.microsoft.com/office/word/2006/wordml" xmlns:wps="http://schemas.microsoft.com/office/word/2010/wordprocessingShape" mc:Ignorable="w14 w15 w16se wp14">
+<w:endnotes xmlns:wpc="http://schemas.microsoft.com/office/word/2010/wordprocessingCanvas" xmlns:cx="http://schemas.microsoft.com/office/drawing/2014/chartex" xmlns:cx1="http://schemas.microsoft.com/office/drawing/2015/9/8/chartex" xmlns:cx2="http://schemas.microsoft.com/office/drawing/2015/10/21/chartex" xmlns:cx3="http://schemas.microsoft.com/office/drawing/2016/5/9/chartex" xmlns:cx4="http://schemas.microsoft.com/office/drawing/2016/5/10/chartex" xmlns:cx5="http://schemas.microsoft.com/office/drawing/2016/5/11/chartex" xmlns:cx6="http://schemas.microsoft.com/office/drawing/2016/5/12/chartex" xmlns:cx7="http://schemas.microsoft.com/office/drawing/2016/5/13/chartex" xmlns:cx8="http://schemas.microsoft.com/office/drawing/2016/5/14/chartex" xmlns:mc="http://schemas.openxmlformats.org/markup-compatibility/2006" xmlns:aink="http://schemas.microsoft.com/office/drawing/2016/ink" xmlns:o="urn:schemas-microsoft-com:office:office" xmlns:r="http://schemas.openxmlformats.org/officeDocument/2006/relationships" xmlns:m="http://schemas.openxmlformats.org/officeDocument/2006/math" xmlns:v="urn:schemas-microsoft-com:vml" xmlns:wp14="http://schemas.microsoft.com/office/word/2010/wordprocessingDrawing" xmlns:wp="http://schemas.openxmlformats.org/drawingml/2006/wordprocessingDrawing" xmlns:w10="urn:schemas-microsoft-com:office:word" xmlns:w="http://schemas.openxmlformats.org/wordprocessingml/2006/main" xmlns:w14="http://schemas.microsoft.com/office/word/2010/wordml" xmlns:w15="http://schemas.microsoft.com/office/word/2012/wordml" xmlns:w16se="http://schemas.microsoft.com/office/word/2015/wordml/symex" xmlns:wpg="http://schemas.microsoft.com/office/word/2010/wordprocessingGroup" xmlns:wpi="http://schemas.microsoft.com/office/word/2010/wordprocessingInk" xmlns:wne="http://schemas.microsoft.com/office/word/2006/wordml" xmlns:wps="http://schemas.microsoft.com/office/word/2010/wordprocessingShape" mc:Ignorable="w14 w15 w16se wp14">
   <w:endnote w:type="separator" w:id="-1">
     <w:p>
       <w:pPr>
@@ -2207,7 +2299,7 @@
 </file>
 
 <file path=word/footnotes.xml><?xml version="1.0" encoding="utf-8"?>
-<w:footnotes xmlns:wpc="http://schemas.microsoft.com/office/word/2010/wordprocessingCanvas" xmlns:cx="http://schemas.microsoft.com/office/drawing/2014/chartex" xmlns:cx1="http://schemas.microsoft.com/office/drawing/2015/9/8/chartex" xmlns:cx2="http://schemas.microsoft.com/office/drawing/2015/10/21/chartex" xmlns:cx3="http://schemas.microsoft.com/office/drawing/2016/5/9/chartex" xmlns:cx4="http://schemas.microsoft.com/office/drawing/2016/5/10/chartex" xmlns:cx5="http://schemas.microsoft.com/office/drawing/2016/5/11/chartex" xmlns:cx6="http://schemas.microsoft.com/office/drawing/2016/5/12/chartex" xmlns:cx7="http://schemas.microsoft.com/office/drawing/2016/5/13/chartex" xmlns:cx8="http://schemas.microsoft.com/office/drawing/2016/5/14/chartex" xmlns:mc="http://schemas.openxmlformats.org/markup-compatibility/2006" xmlns:o="urn:schemas-microsoft-com:office:office" xmlns:r="http://schemas.openxmlformats.org/officeDocument/2006/relationships" xmlns:m="http://schemas.openxmlformats.org/officeDocument/2006/math" xmlns:v="urn:schemas-microsoft-com:vml" xmlns:wp14="http://schemas.microsoft.com/office/word/2010/wordprocessingDrawing" xmlns:wp="http://schemas.openxmlformats.org/drawingml/2006/wordprocessingDrawing" xmlns:w10="urn:schemas-microsoft-com:office:word" xmlns:w="http://schemas.openxmlformats.org/wordprocessingml/2006/main" xmlns:w14="http://schemas.microsoft.com/office/word/2010/wordml" xmlns:w15="http://schemas.microsoft.com/office/word/2012/wordml" xmlns:w16se="http://schemas.microsoft.com/office/word/2015/wordml/symex" xmlns:wpg="http://schemas.microsoft.com/office/word/2010/wordprocessingGroup" xmlns:wpi="http://schemas.microsoft.com/office/word/2010/wordprocessingInk" xmlns:wne="http://schemas.microsoft.com/office/word/2006/wordml" xmlns:wps="http://schemas.microsoft.com/office/word/2010/wordprocessingShape" mc:Ignorable="w14 w15 w16se wp14">
+<w:footnotes xmlns:wpc="http://schemas.microsoft.com/office/word/2010/wordprocessingCanvas" xmlns:cx="http://schemas.microsoft.com/office/drawing/2014/chartex" xmlns:cx1="http://schemas.microsoft.com/office/drawing/2015/9/8/chartex" xmlns:cx2="http://schemas.microsoft.com/office/drawing/2015/10/21/chartex" xmlns:cx3="http://schemas.microsoft.com/office/drawing/2016/5/9/chartex" xmlns:cx4="http://schemas.microsoft.com/office/drawing/2016/5/10/chartex" xmlns:cx5="http://schemas.microsoft.com/office/drawing/2016/5/11/chartex" xmlns:cx6="http://schemas.microsoft.com/office/drawing/2016/5/12/chartex" xmlns:cx7="http://schemas.microsoft.com/office/drawing/2016/5/13/chartex" xmlns:cx8="http://schemas.microsoft.com/office/drawing/2016/5/14/chartex" xmlns:mc="http://schemas.openxmlformats.org/markup-compatibility/2006" xmlns:aink="http://schemas.microsoft.com/office/drawing/2016/ink" xmlns:o="urn:schemas-microsoft-com:office:office" xmlns:r="http://schemas.openxmlformats.org/officeDocument/2006/relationships" xmlns:m="http://schemas.openxmlformats.org/officeDocument/2006/math" xmlns:v="urn:schemas-microsoft-com:vml" xmlns:wp14="http://schemas.microsoft.com/office/word/2010/wordprocessingDrawing" xmlns:wp="http://schemas.openxmlformats.org/drawingml/2006/wordprocessingDrawing" xmlns:w10="urn:schemas-microsoft-com:office:word" xmlns:w="http://schemas.openxmlformats.org/wordprocessingml/2006/main" xmlns:w14="http://schemas.microsoft.com/office/word/2010/wordml" xmlns:w15="http://schemas.microsoft.com/office/word/2012/wordml" xmlns:w16se="http://schemas.microsoft.com/office/word/2015/wordml/symex" xmlns:wpg="http://schemas.microsoft.com/office/word/2010/wordprocessingGroup" xmlns:wpi="http://schemas.microsoft.com/office/word/2010/wordprocessingInk" xmlns:wne="http://schemas.microsoft.com/office/word/2006/wordml" xmlns:wps="http://schemas.microsoft.com/office/word/2010/wordprocessingShape" mc:Ignorable="w14 w15 w16se wp14">
   <w:footnote w:type="separator" w:id="-1">
     <w:p>
       <w:pPr>
@@ -2232,7 +2324,7 @@
 </file>
 
 <file path=word/header1.xml><?xml version="1.0" encoding="utf-8"?>
-<w:hdr xmlns:wpc="http://schemas.microsoft.com/office/word/2010/wordprocessingCanvas" xmlns:cx="http://schemas.microsoft.com/office/drawing/2014/chartex" xmlns:cx1="http://schemas.microsoft.com/office/drawing/2015/9/8/chartex" xmlns:cx2="http://schemas.microsoft.com/office/drawing/2015/10/21/chartex" xmlns:cx3="http://schemas.microsoft.com/office/drawing/2016/5/9/chartex" xmlns:cx4="http://schemas.microsoft.com/office/drawing/2016/5/10/chartex" xmlns:cx5="http://schemas.microsoft.com/office/drawing/2016/5/11/chartex" xmlns:cx6="http://schemas.microsoft.com/office/drawing/2016/5/12/chartex" xmlns:cx7="http://schemas.microsoft.com/office/drawing/2016/5/13/chartex" xmlns:cx8="http://schemas.microsoft.com/office/drawing/2016/5/14/chartex" xmlns:mc="http://schemas.openxmlformats.org/markup-compatibility/2006" xmlns:o="urn:schemas-microsoft-com:office:office" xmlns:r="http://schemas.openxmlformats.org/officeDocument/2006/relationships" xmlns:m="http://schemas.openxmlformats.org/officeDocument/2006/math" xmlns:v="urn:schemas-microsoft-com:vml" xmlns:wp14="http://schemas.microsoft.com/office/word/2010/wordprocessingDrawing" xmlns:wp="http://schemas.openxmlformats.org/drawingml/2006/wordprocessingDrawing" xmlns:w10="urn:schemas-microsoft-com:office:word" xmlns:w="http://schemas.openxmlformats.org/wordprocessingml/2006/main" xmlns:w14="http://schemas.microsoft.com/office/word/2010/wordml" xmlns:w15="http://schemas.microsoft.com/office/word/2012/wordml" xmlns:w16se="http://schemas.microsoft.com/office/word/2015/wordml/symex" xmlns:wpg="http://schemas.microsoft.com/office/word/2010/wordprocessingGroup" xmlns:wpi="http://schemas.microsoft.com/office/word/2010/wordprocessingInk" xmlns:wne="http://schemas.microsoft.com/office/word/2006/wordml" xmlns:wps="http://schemas.microsoft.com/office/word/2010/wordprocessingShape" mc:Ignorable="w14 w15 w16se wp14">
+<w:hdr xmlns:wpc="http://schemas.microsoft.com/office/word/2010/wordprocessingCanvas" xmlns:cx="http://schemas.microsoft.com/office/drawing/2014/chartex" xmlns:cx1="http://schemas.microsoft.com/office/drawing/2015/9/8/chartex" xmlns:cx2="http://schemas.microsoft.com/office/drawing/2015/10/21/chartex" xmlns:cx3="http://schemas.microsoft.com/office/drawing/2016/5/9/chartex" xmlns:cx4="http://schemas.microsoft.com/office/drawing/2016/5/10/chartex" xmlns:cx5="http://schemas.microsoft.com/office/drawing/2016/5/11/chartex" xmlns:cx6="http://schemas.microsoft.com/office/drawing/2016/5/12/chartex" xmlns:cx7="http://schemas.microsoft.com/office/drawing/2016/5/13/chartex" xmlns:cx8="http://schemas.microsoft.com/office/drawing/2016/5/14/chartex" xmlns:mc="http://schemas.openxmlformats.org/markup-compatibility/2006" xmlns:aink="http://schemas.microsoft.com/office/drawing/2016/ink" xmlns:o="urn:schemas-microsoft-com:office:office" xmlns:r="http://schemas.openxmlformats.org/officeDocument/2006/relationships" xmlns:m="http://schemas.openxmlformats.org/officeDocument/2006/math" xmlns:v="urn:schemas-microsoft-com:vml" xmlns:wp14="http://schemas.microsoft.com/office/word/2010/wordprocessingDrawing" xmlns:wp="http://schemas.openxmlformats.org/drawingml/2006/wordprocessingDrawing" xmlns:w10="urn:schemas-microsoft-com:office:word" xmlns:w="http://schemas.openxmlformats.org/wordprocessingml/2006/main" xmlns:w14="http://schemas.microsoft.com/office/word/2010/wordml" xmlns:w15="http://schemas.microsoft.com/office/word/2012/wordml" xmlns:w16se="http://schemas.microsoft.com/office/word/2015/wordml/symex" xmlns:wpg="http://schemas.microsoft.com/office/word/2010/wordprocessingGroup" xmlns:wpi="http://schemas.microsoft.com/office/word/2010/wordprocessingInk" xmlns:wne="http://schemas.microsoft.com/office/word/2006/wordml" xmlns:wps="http://schemas.microsoft.com/office/word/2010/wordprocessingShape" mc:Ignorable="w14 w15 w16se wp14">
   <w:p>
     <w:pPr>
       <w:pStyle w:val="Header"/>
@@ -2280,7 +2372,7 @@
 </file>
 
 <file path=word/numbering.xml><?xml version="1.0" encoding="utf-8"?>
-<w:numbering xmlns:wpc="http://schemas.microsoft.com/office/word/2010/wordprocessingCanvas" xmlns:cx="http://schemas.microsoft.com/office/drawing/2014/chartex" xmlns:cx1="http://schemas.microsoft.com/office/drawing/2015/9/8/chartex" xmlns:cx2="http://schemas.microsoft.com/office/drawing/2015/10/21/chartex" xmlns:cx3="http://schemas.microsoft.com/office/drawing/2016/5/9/chartex" xmlns:cx4="http://schemas.microsoft.com/office/drawing/2016/5/10/chartex" xmlns:cx5="http://schemas.microsoft.com/office/drawing/2016/5/11/chartex" xmlns:cx6="http://schemas.microsoft.com/office/drawing/2016/5/12/chartex" xmlns:cx7="http://schemas.microsoft.com/office/drawing/2016/5/13/chartex" xmlns:cx8="http://schemas.microsoft.com/office/drawing/2016/5/14/chartex" xmlns:mc="http://schemas.openxmlformats.org/markup-compatibility/2006" xmlns:o="urn:schemas-microsoft-com:office:office" xmlns:r="http://schemas.openxmlformats.org/officeDocument/2006/relationships" xmlns:m="http://schemas.openxmlformats.org/officeDocument/2006/math" xmlns:v="urn:schemas-microsoft-com:vml" xmlns:wp14="http://schemas.microsoft.com/office/word/2010/wordprocessingDrawing" xmlns:wp="http://schemas.openxmlformats.org/drawingml/2006/wordprocessingDrawing" xmlns:w10="urn:schemas-microsoft-com:office:word" xmlns:w="http://schemas.openxmlformats.org/wordprocessingml/2006/main" xmlns:w14="http://schemas.microsoft.com/office/word/2010/wordml" xmlns:w15="http://schemas.microsoft.com/office/word/2012/wordml" xmlns:w16se="http://schemas.microsoft.com/office/word/2015/wordml/symex" xmlns:wpg="http://schemas.microsoft.com/office/word/2010/wordprocessingGroup" xmlns:wpi="http://schemas.microsoft.com/office/word/2010/wordprocessingInk" xmlns:wne="http://schemas.microsoft.com/office/word/2006/wordml" xmlns:wps="http://schemas.microsoft.com/office/word/2010/wordprocessingShape" mc:Ignorable="w14 w15 w16se wp14">
+<w:numbering xmlns:wpc="http://schemas.microsoft.com/office/word/2010/wordprocessingCanvas" xmlns:cx="http://schemas.microsoft.com/office/drawing/2014/chartex" xmlns:cx1="http://schemas.microsoft.com/office/drawing/2015/9/8/chartex" xmlns:cx2="http://schemas.microsoft.com/office/drawing/2015/10/21/chartex" xmlns:cx3="http://schemas.microsoft.com/office/drawing/2016/5/9/chartex" xmlns:cx4="http://schemas.microsoft.com/office/drawing/2016/5/10/chartex" xmlns:cx5="http://schemas.microsoft.com/office/drawing/2016/5/11/chartex" xmlns:cx6="http://schemas.microsoft.com/office/drawing/2016/5/12/chartex" xmlns:cx7="http://schemas.microsoft.com/office/drawing/2016/5/13/chartex" xmlns:cx8="http://schemas.microsoft.com/office/drawing/2016/5/14/chartex" xmlns:mc="http://schemas.openxmlformats.org/markup-compatibility/2006" xmlns:aink="http://schemas.microsoft.com/office/drawing/2016/ink" xmlns:o="urn:schemas-microsoft-com:office:office" xmlns:r="http://schemas.openxmlformats.org/officeDocument/2006/relationships" xmlns:m="http://schemas.openxmlformats.org/officeDocument/2006/math" xmlns:v="urn:schemas-microsoft-com:vml" xmlns:wp14="http://schemas.microsoft.com/office/word/2010/wordprocessingDrawing" xmlns:wp="http://schemas.openxmlformats.org/drawingml/2006/wordprocessingDrawing" xmlns:w10="urn:schemas-microsoft-com:office:word" xmlns:w="http://schemas.openxmlformats.org/wordprocessingml/2006/main" xmlns:w14="http://schemas.microsoft.com/office/word/2010/wordml" xmlns:w15="http://schemas.microsoft.com/office/word/2012/wordml" xmlns:w16se="http://schemas.microsoft.com/office/word/2015/wordml/symex" xmlns:wpg="http://schemas.microsoft.com/office/word/2010/wordprocessingGroup" xmlns:wpi="http://schemas.microsoft.com/office/word/2010/wordprocessingInk" xmlns:wne="http://schemas.microsoft.com/office/word/2006/wordml" xmlns:wps="http://schemas.microsoft.com/office/word/2010/wordprocessingShape" mc:Ignorable="w14 w15 w16se wp14">
   <w:abstractNum w:abstractNumId="0" w15:restartNumberingAfterBreak="0">
     <w:nsid w:val="FFFFFF7C"/>
     <w:multiLevelType w:val="singleLevel"/>
@@ -3657,6 +3749,34 @@
   </w:num>
   <w:num w:numId="32">
     <w:abstractNumId w:val="15"/>
+  </w:num>
+  <w:num w:numId="33">
+    <w:abstractNumId w:val="15"/>
+    <w:lvlOverride w:ilvl="0">
+      <w:startOverride w:val="1"/>
+    </w:lvlOverride>
+    <w:lvlOverride w:ilvl="1">
+      <w:startOverride w:val="1"/>
+    </w:lvlOverride>
+    <w:lvlOverride w:ilvl="2"/>
+    <w:lvlOverride w:ilvl="3">
+      <w:startOverride w:val="1"/>
+    </w:lvlOverride>
+    <w:lvlOverride w:ilvl="4">
+      <w:startOverride w:val="1"/>
+    </w:lvlOverride>
+    <w:lvlOverride w:ilvl="5">
+      <w:startOverride w:val="1"/>
+    </w:lvlOverride>
+    <w:lvlOverride w:ilvl="6">
+      <w:startOverride w:val="1"/>
+    </w:lvlOverride>
+    <w:lvlOverride w:ilvl="7">
+      <w:startOverride w:val="1"/>
+    </w:lvlOverride>
+    <w:lvlOverride w:ilvl="8">
+      <w:startOverride w:val="1"/>
+    </w:lvlOverride>
   </w:num>
 </w:numbering>
 </file>
@@ -5107,7 +5227,7 @@
 </file>
 
 <file path=word/glossary/document.xml><?xml version="1.0" encoding="utf-8"?>
-<w:glossaryDocument xmlns:wpc="http://schemas.microsoft.com/office/word/2010/wordprocessingCanvas" xmlns:cx="http://schemas.microsoft.com/office/drawing/2014/chartex" xmlns:cx1="http://schemas.microsoft.com/office/drawing/2015/9/8/chartex" xmlns:cx2="http://schemas.microsoft.com/office/drawing/2015/10/21/chartex" xmlns:cx3="http://schemas.microsoft.com/office/drawing/2016/5/9/chartex" xmlns:cx4="http://schemas.microsoft.com/office/drawing/2016/5/10/chartex" xmlns:cx5="http://schemas.microsoft.com/office/drawing/2016/5/11/chartex" xmlns:cx6="http://schemas.microsoft.com/office/drawing/2016/5/12/chartex" xmlns:cx7="http://schemas.microsoft.com/office/drawing/2016/5/13/chartex" xmlns:cx8="http://schemas.microsoft.com/office/drawing/2016/5/14/chartex" xmlns:mc="http://schemas.openxmlformats.org/markup-compatibility/2006" xmlns:o="urn:schemas-microsoft-com:office:office" xmlns:r="http://schemas.openxmlformats.org/officeDocument/2006/relationships" xmlns:m="http://schemas.openxmlformats.org/officeDocument/2006/math" xmlns:v="urn:schemas-microsoft-com:vml" xmlns:wp14="http://schemas.microsoft.com/office/word/2010/wordprocessingDrawing" xmlns:wp="http://schemas.openxmlformats.org/drawingml/2006/wordprocessingDrawing" xmlns:w10="urn:schemas-microsoft-com:office:word" xmlns:w="http://schemas.openxmlformats.org/wordprocessingml/2006/main" xmlns:w14="http://schemas.microsoft.com/office/word/2010/wordml" xmlns:w15="http://schemas.microsoft.com/office/word/2012/wordml" xmlns:w16se="http://schemas.microsoft.com/office/word/2015/wordml/symex" xmlns:wpg="http://schemas.microsoft.com/office/word/2010/wordprocessingGroup" xmlns:wpi="http://schemas.microsoft.com/office/word/2010/wordprocessingInk" xmlns:wne="http://schemas.microsoft.com/office/word/2006/wordml" xmlns:wps="http://schemas.microsoft.com/office/word/2010/wordprocessingShape" mc:Ignorable="w14 w15 w16se wp14">
+<w:glossaryDocument xmlns:wpc="http://schemas.microsoft.com/office/word/2010/wordprocessingCanvas" xmlns:cx="http://schemas.microsoft.com/office/drawing/2014/chartex" xmlns:cx1="http://schemas.microsoft.com/office/drawing/2015/9/8/chartex" xmlns:cx2="http://schemas.microsoft.com/office/drawing/2015/10/21/chartex" xmlns:cx3="http://schemas.microsoft.com/office/drawing/2016/5/9/chartex" xmlns:cx4="http://schemas.microsoft.com/office/drawing/2016/5/10/chartex" xmlns:cx5="http://schemas.microsoft.com/office/drawing/2016/5/11/chartex" xmlns:cx6="http://schemas.microsoft.com/office/drawing/2016/5/12/chartex" xmlns:cx7="http://schemas.microsoft.com/office/drawing/2016/5/13/chartex" xmlns:cx8="http://schemas.microsoft.com/office/drawing/2016/5/14/chartex" xmlns:mc="http://schemas.openxmlformats.org/markup-compatibility/2006" xmlns:aink="http://schemas.microsoft.com/office/drawing/2016/ink" xmlns:o="urn:schemas-microsoft-com:office:office" xmlns:r="http://schemas.openxmlformats.org/officeDocument/2006/relationships" xmlns:m="http://schemas.openxmlformats.org/officeDocument/2006/math" xmlns:v="urn:schemas-microsoft-com:vml" xmlns:wp14="http://schemas.microsoft.com/office/word/2010/wordprocessingDrawing" xmlns:wp="http://schemas.openxmlformats.org/drawingml/2006/wordprocessingDrawing" xmlns:w10="urn:schemas-microsoft-com:office:word" xmlns:w="http://schemas.openxmlformats.org/wordprocessingml/2006/main" xmlns:w14="http://schemas.microsoft.com/office/word/2010/wordml" xmlns:w15="http://schemas.microsoft.com/office/word/2012/wordml" xmlns:w16se="http://schemas.microsoft.com/office/word/2015/wordml/symex" xmlns:wpg="http://schemas.microsoft.com/office/word/2010/wordprocessingGroup" xmlns:wpi="http://schemas.microsoft.com/office/word/2010/wordprocessingInk" xmlns:wne="http://schemas.microsoft.com/office/word/2006/wordml" xmlns:wps="http://schemas.microsoft.com/office/word/2010/wordprocessingShape" mc:Ignorable="w14 w15 w16se wp14">
   <w:docParts>
     <w:docPart>
       <w:docPartPr>
@@ -5238,6 +5358,7 @@
     <w:rsid w:val="00654907"/>
     <w:rsid w:val="00672251"/>
     <w:rsid w:val="006B7EA6"/>
+    <w:rsid w:val="00811D8C"/>
     <w:rsid w:val="009A41C6"/>
     <w:rsid w:val="00A44164"/>
     <w:rsid w:val="00AC47E8"/>
@@ -5980,7 +6101,7 @@
 </file>
 
 <file path=customXml/itemProps1.xml><?xml version="1.0" encoding="utf-8"?>
-<ds:datastoreItem xmlns:ds="http://schemas.openxmlformats.org/officeDocument/2006/customXml" ds:itemID="{4FBA679F-F415-40E6-BBCC-71D43AC95B18}">
+<ds:datastoreItem xmlns:ds="http://schemas.openxmlformats.org/officeDocument/2006/customXml" ds:itemID="{1AB9F742-0A59-4B0B-96FB-3CB095AB6635}">
   <ds:schemaRefs>
     <ds:schemaRef ds:uri="http://schemas.openxmlformats.org/officeDocument/2006/bibliography"/>
   </ds:schemaRefs>

</xml_diff>